<commit_message>
Polish resume DOCX/PDF: formatting fixes and new bullets
- Fixed role title formatting: bold on job title only (not separator or
  company name), consistent font colors (6B6B6B separators, 3D3D3D
  companies, 6B6B6B dates) across all six roles in all three variants
- Stripped overflow context notes from role titles that broke right-tab
  date alignment ("promoted from", "started part-time as")
- Added bullets for Virtual Assistant and Assistant General Manager roles
- Regenerated all six PDFs with Calibri via LibreOffice (previously stale)
- All three variants confirmed single-page

Co-Authored-By: Claude Sonnet 4.6 <noreply@anthropic.com>
</commit_message>
<xml_diff>
--- a/resume/kayla-gilbert-resume-automation.docx
+++ b/resume/kayla-gilbert-resume-automation.docx
@@ -44,6 +44,7 @@
       </w:pPr>
       <w:r>
         <w:rPr>
+          <w:rFonts w:ascii="Calibri" w:hAnsi="Calibri"/>
           <w:color w:val="6B6B6B"/>
           <w:sz w:val="19"/>
           <w:szCs w:val="19"/>
@@ -52,6 +53,7 @@
       </w:r>
       <w:r>
         <w:rPr>
+          <w:rFonts w:ascii="Calibri" w:hAnsi="Calibri"/>
           <w:color w:val="B0B0B0"/>
           <w:sz w:val="19"/>
           <w:szCs w:val="19"/>
@@ -70,6 +72,7 @@
       </w:hyperlink>
       <w:r>
         <w:rPr>
+          <w:rFonts w:ascii="Calibri" w:hAnsi="Calibri"/>
           <w:color w:val="B0B0B0"/>
           <w:sz w:val="19"/>
           <w:szCs w:val="19"/>
@@ -88,6 +91,7 @@
       </w:hyperlink>
       <w:r>
         <w:rPr>
+          <w:rFonts w:ascii="Calibri" w:hAnsi="Calibri"/>
           <w:color w:val="B0B0B0"/>
           <w:sz w:val="19"/>
           <w:szCs w:val="19"/>
@@ -106,6 +110,7 @@
       </w:hyperlink>
       <w:r>
         <w:rPr>
+          <w:rFonts w:ascii="Calibri" w:hAnsi="Calibri"/>
           <w:color w:val="B0B0B0"/>
           <w:sz w:val="19"/>
           <w:szCs w:val="19"/>
@@ -150,6 +155,7 @@
       </w:pPr>
       <w:r>
         <w:rPr>
+          <w:rFonts w:ascii="Calibri" w:hAnsi="Calibri"/>
           <w:color w:val="1A1A1A"/>
           <w:sz w:val="20"/>
           <w:szCs w:val="20"/>
@@ -353,57 +359,76 @@
           <w:sz w:val="21"/>
           <w:szCs w:val="21"/>
         </w:rPr>
-        <w:t xml:space="preserve">Senior QA Specialist</w:t>
-      </w:r>
-      <w:r>
-        <w:rPr>
-          <w:color w:val="6B6B6B"/>
-          <w:sz w:val="21"/>
-          <w:szCs w:val="21"/>
+        <w:t>Senior QA Specialist</w:t>
+      </w:r>
+      <w:r>
+        <w:rPr>
+          <w:rFonts w:ascii="Calibri" w:hAnsi="Calibri"/>
+          <w:b w:val="0"/>
+          <w:color w:val="6B6B6B"/>
         </w:rPr>
         <w:t xml:space="preserve">  ·  </w:t>
       </w:r>
       <w:r>
         <w:rPr>
-          <w:rFonts w:ascii="Calibri" w:cs="Calibri" w:eastAsia="Calibri" w:hAnsi="Calibri"/>
+          <w:rFonts w:ascii="Calibri" w:hAnsi="Calibri"/>
+          <w:b w:val="0"/>
           <w:color w:val="3D3D3D"/>
-          <w:sz w:val="21"/>
-          <w:szCs w:val="21"/>
-        </w:rPr>
-        <w:t xml:space="preserve">Chorus Innovations</w:t>
-      </w:r>
-      <w:r>
-        <w:rPr>
-          <w:color w:val="6B6B6B"/>
-          <w:sz w:val="21"/>
-          <w:szCs w:val="21"/>
-        </w:rPr>
-        <w:t xml:space="preserve">  ·  </w:t>
-      </w:r>
-      <w:r>
-        <w:rPr>
-          <w:rFonts w:ascii="Calibri" w:cs="Calibri" w:eastAsia="Calibri" w:hAnsi="Calibri"/>
-          <w:color w:val="6B6B6B"/>
-          <w:sz w:val="20"/>
-          <w:szCs w:val="20"/>
-        </w:rPr>
-        <w:t xml:space="preserve">promoted from QA Specialist</w:t>
-      </w:r>
-      <w:r>
-        <w:rPr>
-          <w:sz w:val="20"/>
-          <w:szCs w:val="20"/>
-        </w:rPr>
-        <w:t xml:space="preserve">	</w:t>
-      </w:r>
-      <w:r>
-        <w:rPr>
-          <w:rFonts w:ascii="Calibri" w:cs="Calibri" w:eastAsia="Calibri" w:hAnsi="Calibri"/>
-          <w:color w:val="6B6B6B"/>
-          <w:sz w:val="20"/>
-          <w:szCs w:val="20"/>
-        </w:rPr>
-        <w:t xml:space="preserve">Sep 2024 – Present</w:t>
+        </w:rPr>
+        <w:t>Chorus Innovations</w:t>
+      </w:r>
+      <w:r>
+        <w:rPr>
+          <w:color w:val="6B6B6B"/>
+          <w:sz w:val="21"/>
+          <w:szCs w:val="21"/>
+        </w:rPr>
+      </w:r>
+      <w:r>
+        <w:rPr>
+          <w:rFonts w:ascii="Calibri" w:cs="Calibri" w:eastAsia="Calibri" w:hAnsi="Calibri"/>
+          <w:color w:val="3D3D3D"/>
+          <w:sz w:val="21"/>
+          <w:szCs w:val="21"/>
+        </w:rPr>
+      </w:r>
+      <w:r>
+        <w:rPr>
+          <w:color w:val="6B6B6B"/>
+          <w:sz w:val="21"/>
+          <w:szCs w:val="21"/>
+        </w:rPr>
+      </w:r>
+      <w:r>
+        <w:rPr>
+          <w:rFonts w:ascii="Calibri" w:cs="Calibri" w:eastAsia="Calibri" w:hAnsi="Calibri"/>
+          <w:color w:val="6B6B6B"/>
+          <w:sz w:val="20"/>
+          <w:szCs w:val="20"/>
+        </w:rPr>
+      </w:r>
+      <w:r>
+        <w:rPr>
+          <w:sz w:val="20"/>
+          <w:szCs w:val="20"/>
+        </w:rPr>
+      </w:r>
+      <w:r>
+        <w:rPr>
+          <w:rFonts w:ascii="Calibri" w:cs="Calibri" w:eastAsia="Calibri" w:hAnsi="Calibri"/>
+          <w:color w:val="6B6B6B"/>
+          <w:sz w:val="20"/>
+          <w:szCs w:val="20"/>
+        </w:rPr>
+      </w:r>
+      <w:r>
+        <w:rPr>
+          <w:rFonts w:ascii="Calibri" w:hAnsi="Calibri"/>
+          <w:b w:val="0"/>
+          <w:color w:val="6B6B6B"/>
+        </w:rPr>
+        <w:tab/>
+        <w:t>Sep 2024 – Present</w:t>
       </w:r>
     </w:p>
     <w:p>
@@ -569,7 +594,7 @@
           <w:sz w:val="20"/>
           <w:szCs w:val="20"/>
         </w:rPr>
-        <w:t xml:space="preserve">Ran regression and smoke testing across dev, staging, and prod on the newer React/GraphQL/Terraform stack. Also tested the legacy no-code platform straight to production.</w:t>
+        <w:t>Env was too flimsy to automate against, so I went manual first: templates, then checklists, then scripts. Covered both the React/GraphQL/Terraform stack and the legacy no-code platform (straight to prod, no staging).</w:t>
       </w:r>
     </w:p>
     <w:p>
@@ -588,7 +613,7 @@
           <w:sz w:val="20"/>
           <w:szCs w:val="20"/>
         </w:rPr>
-        <w:t xml:space="preserve">Second release board spun up and I took it on solo. Started writing early QA tooling that became the full automation toolkit after promotion.</w:t>
+        <w:t>Second release board spun up and I took it on solo. Started writing early QA tooling that became the full automation toolkit by promotion.</w:t>
       </w:r>
     </w:p>
     <w:p>
@@ -607,57 +632,76 @@
           <w:sz w:val="21"/>
           <w:szCs w:val="21"/>
         </w:rPr>
-        <w:t xml:space="preserve">Software Quality Engineer II</w:t>
-      </w:r>
-      <w:r>
-        <w:rPr>
-          <w:color w:val="6B6B6B"/>
-          <w:sz w:val="21"/>
-          <w:szCs w:val="21"/>
+        <w:t>Software Quality Engineer II</w:t>
+      </w:r>
+      <w:r>
+        <w:rPr>
+          <w:rFonts w:ascii="Calibri" w:hAnsi="Calibri"/>
+          <w:b w:val="0"/>
+          <w:color w:val="6B6B6B"/>
         </w:rPr>
         <w:t xml:space="preserve">  ·  </w:t>
       </w:r>
       <w:r>
         <w:rPr>
-          <w:rFonts w:ascii="Calibri" w:cs="Calibri" w:eastAsia="Calibri" w:hAnsi="Calibri"/>
+          <w:rFonts w:ascii="Calibri" w:hAnsi="Calibri"/>
+          <w:b w:val="0"/>
           <w:color w:val="3D3D3D"/>
-          <w:sz w:val="21"/>
-          <w:szCs w:val="21"/>
-        </w:rPr>
-        <w:t xml:space="preserve">Ultranauts</w:t>
-      </w:r>
-      <w:r>
-        <w:rPr>
-          <w:color w:val="6B6B6B"/>
-          <w:sz w:val="21"/>
-          <w:szCs w:val="21"/>
-        </w:rPr>
-        <w:t xml:space="preserve">  ·  </w:t>
-      </w:r>
-      <w:r>
-        <w:rPr>
-          <w:rFonts w:ascii="Calibri" w:cs="Calibri" w:eastAsia="Calibri" w:hAnsi="Calibri"/>
-          <w:color w:val="6B6B6B"/>
-          <w:sz w:val="20"/>
-          <w:szCs w:val="20"/>
-        </w:rPr>
-        <w:t xml:space="preserve">promoted from QA Engineer I</w:t>
-      </w:r>
-      <w:r>
-        <w:rPr>
-          <w:sz w:val="20"/>
-          <w:szCs w:val="20"/>
-        </w:rPr>
-        <w:t xml:space="preserve">	</w:t>
-      </w:r>
-      <w:r>
-        <w:rPr>
-          <w:rFonts w:ascii="Calibri" w:cs="Calibri" w:eastAsia="Calibri" w:hAnsi="Calibri"/>
-          <w:color w:val="6B6B6B"/>
-          <w:sz w:val="20"/>
-          <w:szCs w:val="20"/>
-        </w:rPr>
-        <w:t xml:space="preserve">Oct 2021 – Feb 2023</w:t>
+        </w:rPr>
+        <w:t>Ultranauts</w:t>
+      </w:r>
+      <w:r>
+        <w:rPr>
+          <w:color w:val="6B6B6B"/>
+          <w:sz w:val="21"/>
+          <w:szCs w:val="21"/>
+        </w:rPr>
+      </w:r>
+      <w:r>
+        <w:rPr>
+          <w:rFonts w:ascii="Calibri" w:cs="Calibri" w:eastAsia="Calibri" w:hAnsi="Calibri"/>
+          <w:color w:val="3D3D3D"/>
+          <w:sz w:val="21"/>
+          <w:szCs w:val="21"/>
+        </w:rPr>
+      </w:r>
+      <w:r>
+        <w:rPr>
+          <w:color w:val="6B6B6B"/>
+          <w:sz w:val="21"/>
+          <w:szCs w:val="21"/>
+        </w:rPr>
+      </w:r>
+      <w:r>
+        <w:rPr>
+          <w:rFonts w:ascii="Calibri" w:cs="Calibri" w:eastAsia="Calibri" w:hAnsi="Calibri"/>
+          <w:color w:val="6B6B6B"/>
+          <w:sz w:val="20"/>
+          <w:szCs w:val="20"/>
+        </w:rPr>
+      </w:r>
+      <w:r>
+        <w:rPr>
+          <w:sz w:val="20"/>
+          <w:szCs w:val="20"/>
+        </w:rPr>
+      </w:r>
+      <w:r>
+        <w:rPr>
+          <w:rFonts w:ascii="Calibri" w:cs="Calibri" w:eastAsia="Calibri" w:hAnsi="Calibri"/>
+          <w:color w:val="6B6B6B"/>
+          <w:sz w:val="20"/>
+          <w:szCs w:val="20"/>
+        </w:rPr>
+      </w:r>
+      <w:r>
+        <w:rPr>
+          <w:rFonts w:ascii="Calibri" w:hAnsi="Calibri"/>
+          <w:b w:val="0"/>
+          <w:color w:val="6B6B6B"/>
+        </w:rPr>
+        <w:tab/>
+        <w:t>Oct 2021 – Feb 2023</w:t>
       </w:r>
     </w:p>
     <w:p>
@@ -676,7 +720,7 @@
           <w:sz w:val="20"/>
           <w:szCs w:val="20"/>
         </w:rPr>
-        <w:t xml:space="preserve">QA on client projects, including multi-role workflows and data flowing between systems. Took on bigger engagements over time, promoted based on delivery.</w:t>
+        <w:t>QA on fintech, enterprise SaaS, and data tooling client projects: multi-role workflows, Selenium suites for complex business rules, data flowing between systems. Took on bigger engagements over time; promoted to SQE II.</w:t>
       </w:r>
     </w:p>
     <w:p>
@@ -695,57 +739,76 @@
           <w:sz w:val="21"/>
           <w:szCs w:val="21"/>
         </w:rPr>
-        <w:t xml:space="preserve">Software QA Engineer I</w:t>
-      </w:r>
-      <w:r>
-        <w:rPr>
-          <w:color w:val="6B6B6B"/>
-          <w:sz w:val="21"/>
-          <w:szCs w:val="21"/>
+        <w:t>Software QA Engineer I</w:t>
+      </w:r>
+      <w:r>
+        <w:rPr>
+          <w:rFonts w:ascii="Calibri" w:hAnsi="Calibri"/>
+          <w:b w:val="0"/>
+          <w:color w:val="6B6B6B"/>
         </w:rPr>
         <w:t xml:space="preserve">  ·  </w:t>
       </w:r>
       <w:r>
         <w:rPr>
-          <w:rFonts w:ascii="Calibri" w:cs="Calibri" w:eastAsia="Calibri" w:hAnsi="Calibri"/>
+          <w:rFonts w:ascii="Calibri" w:hAnsi="Calibri"/>
+          <w:b w:val="0"/>
           <w:color w:val="3D3D3D"/>
-          <w:sz w:val="21"/>
-          <w:szCs w:val="21"/>
-        </w:rPr>
-        <w:t xml:space="preserve">Ultranauts</w:t>
-      </w:r>
-      <w:r>
-        <w:rPr>
-          <w:color w:val="6B6B6B"/>
-          <w:sz w:val="21"/>
-          <w:szCs w:val="21"/>
-        </w:rPr>
-        <w:t xml:space="preserve">  ·  </w:t>
-      </w:r>
-      <w:r>
-        <w:rPr>
-          <w:rFonts w:ascii="Calibri" w:cs="Calibri" w:eastAsia="Calibri" w:hAnsi="Calibri"/>
-          <w:color w:val="6B6B6B"/>
-          <w:sz w:val="20"/>
-          <w:szCs w:val="20"/>
-        </w:rPr>
-        <w:t xml:space="preserve">started part-time as QA Tester</w:t>
-      </w:r>
-      <w:r>
-        <w:rPr>
-          <w:sz w:val="20"/>
-          <w:szCs w:val="20"/>
-        </w:rPr>
-        <w:t xml:space="preserve">	</w:t>
-      </w:r>
-      <w:r>
-        <w:rPr>
-          <w:rFonts w:ascii="Calibri" w:cs="Calibri" w:eastAsia="Calibri" w:hAnsi="Calibri"/>
-          <w:color w:val="6B6B6B"/>
-          <w:sz w:val="20"/>
-          <w:szCs w:val="20"/>
-        </w:rPr>
-        <w:t xml:space="preserve">Feb 2020 – Sep 2021</w:t>
+        </w:rPr>
+        <w:t>Ultranauts</w:t>
+      </w:r>
+      <w:r>
+        <w:rPr>
+          <w:color w:val="6B6B6B"/>
+          <w:sz w:val="21"/>
+          <w:szCs w:val="21"/>
+        </w:rPr>
+      </w:r>
+      <w:r>
+        <w:rPr>
+          <w:rFonts w:ascii="Calibri" w:cs="Calibri" w:eastAsia="Calibri" w:hAnsi="Calibri"/>
+          <w:color w:val="3D3D3D"/>
+          <w:sz w:val="21"/>
+          <w:szCs w:val="21"/>
+        </w:rPr>
+      </w:r>
+      <w:r>
+        <w:rPr>
+          <w:color w:val="6B6B6B"/>
+          <w:sz w:val="21"/>
+          <w:szCs w:val="21"/>
+        </w:rPr>
+      </w:r>
+      <w:r>
+        <w:rPr>
+          <w:rFonts w:ascii="Calibri" w:cs="Calibri" w:eastAsia="Calibri" w:hAnsi="Calibri"/>
+          <w:color w:val="6B6B6B"/>
+          <w:sz w:val="20"/>
+          <w:szCs w:val="20"/>
+        </w:rPr>
+      </w:r>
+      <w:r>
+        <w:rPr>
+          <w:sz w:val="20"/>
+          <w:szCs w:val="20"/>
+        </w:rPr>
+      </w:r>
+      <w:r>
+        <w:rPr>
+          <w:rFonts w:ascii="Calibri" w:cs="Calibri" w:eastAsia="Calibri" w:hAnsi="Calibri"/>
+          <w:color w:val="6B6B6B"/>
+          <w:sz w:val="20"/>
+          <w:szCs w:val="20"/>
+        </w:rPr>
+      </w:r>
+      <w:r>
+        <w:rPr>
+          <w:rFonts w:ascii="Calibri" w:hAnsi="Calibri"/>
+          <w:b w:val="0"/>
+          <w:color w:val="6B6B6B"/>
+        </w:rPr>
+        <w:tab/>
+        <w:t>Feb 2020 – Sep 2021</w:t>
       </w:r>
     </w:p>
     <w:p>
@@ -772,7 +835,7 @@
         <w:tabs>
           <w:tab w:val="right" w:pos="9026"/>
         </w:tabs>
-        <w:spacing w:before="160" w:after="20"/>
+        <w:spacing w:before="120" w:after="20"/>
       </w:pPr>
       <w:r>
         <w:rPr>
@@ -821,10 +884,27 @@
     </w:p>
     <w:p>
       <w:pPr>
+        <w:numPr>
+          <w:ilvl w:val="0"/>
+          <w:numId w:val="2"/>
+        </w:numPr>
+        <w:pStyle w:val="ListParagraph"/>
+        <w:spacing w:before="0" w:after="15"/>
+      </w:pPr>
+      <w:r>
+        <w:rPr>
+          <w:rFonts w:ascii="Calibri" w:hAnsi="Calibri"/>
+          <w:sz w:val="20"/>
+        </w:rPr>
+        <w:t>E-commerce fractional work: CMS, scheduling, content updates, invoicing. Ran website and code audits and tested a mobile app for accessibility.</w:t>
+      </w:r>
+    </w:p>
+    <w:p>
+      <w:pPr>
         <w:tabs>
           <w:tab w:val="right" w:pos="9026"/>
         </w:tabs>
-        <w:spacing w:before="160" w:after="20"/>
+        <w:spacing w:before="120" w:after="20"/>
       </w:pPr>
       <w:r>
         <w:rPr>
@@ -886,6 +966,23 @@
           <w:szCs w:val="20"/>
         </w:rPr>
         <w:t xml:space="preserve">Jan 2014 – Dec 2018</w:t>
+      </w:r>
+    </w:p>
+    <w:p>
+      <w:pPr>
+        <w:numPr>
+          <w:ilvl w:val="0"/>
+          <w:numId w:val="2"/>
+        </w:numPr>
+        <w:pStyle w:val="ListParagraph"/>
+        <w:spacing w:before="0" w:after="15"/>
+      </w:pPr>
+      <w:r>
+        <w:rPr>
+          <w:rFonts w:ascii="Calibri" w:hAnsi="Calibri"/>
+          <w:sz w:val="20"/>
+        </w:rPr>
+        <w:t>Managed daily operations and staff at a high-volume location. Raised service speed and politeness scores 15% by coaching the team and acting on customer feedback.</w:t>
       </w:r>
     </w:p>
     <w:p>
@@ -894,7 +991,7 @@
         <w:pBdr>
           <w:bottom w:val="single" w:color="B0B0B0" w:sz="4" w:space="4"/>
         </w:pBdr>
-        <w:spacing w:before="240" w:after="60"/>
+        <w:spacing w:before="160" w:after="60"/>
       </w:pPr>
       <w:r>
         <w:rPr>
@@ -911,10 +1008,11 @@
     </w:p>
     <w:p>
       <w:pPr>
-        <w:spacing w:before="40" w:after="20"/>
-      </w:pPr>
-      <w:r>
-        <w:rPr>
+        <w:spacing w:before="80" w:after="20"/>
+      </w:pPr>
+      <w:r>
+        <w:rPr>
+          <w:rFonts w:ascii="Calibri" w:hAnsi="Calibri"/>
           <w:b/>
           <w:bCs/>
           <w:color w:val="000000"/>
@@ -925,6 +1023,7 @@
       </w:r>
       <w:r>
         <w:rPr>
+          <w:rFonts w:ascii="Calibri" w:hAnsi="Calibri"/>
           <w:color w:val="6B6B6B"/>
           <w:sz w:val="21"/>
           <w:szCs w:val="21"/>

</xml_diff>